<commit_message>
Moved items around, removed unnecessary items from directory
</commit_message>
<xml_diff>
--- a/Project Proposal.docx
+++ b/Project Proposal.docx
@@ -158,20 +158,6 @@
       </w:pPr>
       <w:r>
         <w:rPr/>
-        <w:t>Initiate basic actions by having the user hold his or her hand in specified parts of the sceen.</w:t>
-      </w:r>
-    </w:p>
-    <w:p>
-      <w:pPr>
-        <w:pStyle w:val="Normal"/>
-        <w:numPr>
-          <w:ilvl w:val="0"/>
-          <w:numId w:val="1"/>
-        </w:numPr>
-        <w:rPr/>
-      </w:pPr>
-      <w:r>
-        <w:rPr/>
         <w:t>Track these hand positions over multiple frames.</w:t>
       </w:r>
     </w:p>
@@ -305,6 +291,52 @@
       </w:pPr>
       <w:r>
         <w:rPr/>
+        <w:t>Gestures:</w:t>
+      </w:r>
+    </w:p>
+    <w:p>
+      <w:pPr>
+        <w:pStyle w:val="Normal"/>
+        <w:rPr/>
+      </w:pPr>
+      <w:r>
+        <w:rPr/>
+        <w:tab/>
+        <w:t xml:space="preserve">I plan on being able to differentiate between gestures using their orientation and shape. This means that a counterclockwise circle is different from a clockwise circle, which are both different from a line. Further classification can be done based on the overall size of the gesture as well as the speed at which it was drawn. </w:t>
+      </w:r>
+      <w:r>
+        <w:rPr/>
+        <w:t>Basic template gestures will be lines, circles, arcs, and infinity curves.</w:t>
+      </w:r>
+    </w:p>
+    <w:p>
+      <w:pPr>
+        <w:pStyle w:val="Normal"/>
+        <w:rPr/>
+      </w:pPr>
+      <w:r>
+        <w:rPr/>
+      </w:r>
+    </w:p>
+    <w:p>
+      <w:pPr>
+        <w:pStyle w:val="Normal"/>
+        <w:rPr/>
+      </w:pPr>
+      <w:r>
+        <w:rPr/>
+        <w:t>Proposed Algorithm:</w:t>
+      </w:r>
+    </w:p>
+    <w:p>
+      <w:pPr>
+        <w:pStyle w:val="Normal"/>
+        <w:rPr/>
+      </w:pPr>
+      <w:r>
+        <w:rPr/>
+        <w:tab/>
+        <w:t>In order to be able to classify gestures, I will first preload certain basic templates, such as circles, lines, and other various arcs. These gestures will be stored as a list of points along the curve which approximate the gesture well. Since the tracked gestures will also be a list of points, a distance based mapping can be done on the tracked gesture points to see which of the template points they correspond to. From this correspondence, an error can be derived. The gesture with the lowest error will then be considered valid, provided that the error is under some threshold (to ensure that a gesture was actually drawn). Further smoothing can be done on the tracked points to account for inaccuracies and imperfections in the tracking algorithm.</w:t>
       </w:r>
     </w:p>
     <w:sectPr>
@@ -315,6 +347,7 @@
       <w:pgNumType w:fmt="decimal"/>
       <w:formProt w:val="false"/>
       <w:textDirection w:val="lrTb"/>
+      <w:docGrid w:type="default" w:linePitch="240" w:charSpace="4294961151"/>
     </w:sectPr>
   </w:body>
 </w:document>
@@ -366,7 +399,6 @@
         </w:tabs>
         <w:ind w:left="720" w:hanging="360"/>
       </w:pPr>
-      <w:rPr/>
     </w:lvl>
     <w:lvl w:ilvl="1">
       <w:start w:val="1"/>
@@ -379,7 +411,6 @@
         </w:tabs>
         <w:ind w:left="1080" w:hanging="360"/>
       </w:pPr>
-      <w:rPr/>
     </w:lvl>
     <w:lvl w:ilvl="2">
       <w:start w:val="1"/>
@@ -392,7 +423,6 @@
         </w:tabs>
         <w:ind w:left="1440" w:hanging="360"/>
       </w:pPr>
-      <w:rPr/>
     </w:lvl>
     <w:lvl w:ilvl="3">
       <w:start w:val="1"/>
@@ -405,7 +435,6 @@
         </w:tabs>
         <w:ind w:left="1800" w:hanging="360"/>
       </w:pPr>
-      <w:rPr/>
     </w:lvl>
     <w:lvl w:ilvl="4">
       <w:start w:val="1"/>
@@ -418,7 +447,6 @@
         </w:tabs>
         <w:ind w:left="2160" w:hanging="360"/>
       </w:pPr>
-      <w:rPr/>
     </w:lvl>
     <w:lvl w:ilvl="5">
       <w:start w:val="1"/>
@@ -431,7 +459,6 @@
         </w:tabs>
         <w:ind w:left="2520" w:hanging="360"/>
       </w:pPr>
-      <w:rPr/>
     </w:lvl>
     <w:lvl w:ilvl="6">
       <w:start w:val="1"/>
@@ -444,7 +471,6 @@
         </w:tabs>
         <w:ind w:left="2880" w:hanging="360"/>
       </w:pPr>
-      <w:rPr/>
     </w:lvl>
     <w:lvl w:ilvl="7">
       <w:start w:val="1"/>
@@ -457,7 +483,6 @@
         </w:tabs>
         <w:ind w:left="3240" w:hanging="360"/>
       </w:pPr>
-      <w:rPr/>
     </w:lvl>
     <w:lvl w:ilvl="8">
       <w:start w:val="1"/>
@@ -470,7 +495,6 @@
         </w:tabs>
         <w:ind w:left="3600" w:hanging="360"/>
       </w:pPr>
-      <w:rPr/>
     </w:lvl>
   </w:abstractNum>
   <w:abstractNum w:abstractNumId="2">
@@ -621,22 +645,17 @@
     <w:pPr>
       <w:widowControl w:val="false"/>
       <w:suppressAutoHyphens w:val="true"/>
-      <w:kinsoku w:val="true"/>
       <w:overflowPunct w:val="true"/>
-      <w:autoSpaceDE w:val="true"/>
       <w:bidi w:val="0"/>
+      <w:jc w:val="left"/>
     </w:pPr>
     <w:rPr>
       <w:rFonts w:ascii="Liberation Serif" w:hAnsi="Liberation Serif" w:eastAsia="Droid Sans Fallback" w:cs="FreeSans"/>
-      <w:color w:val="auto"/>
+      <w:color w:val="00000A"/>
       <w:sz w:val="24"/>
       <w:szCs w:val="24"/>
       <w:lang w:val="en-US" w:eastAsia="zh-CN" w:bidi="hi-IN"/>
     </w:rPr>
-  </w:style>
-  <w:style w:type="character" w:styleId="NumberingSymbols">
-    <w:name w:val="Numbering Symbols"/>
-    <w:rPr/>
   </w:style>
   <w:style w:type="paragraph" w:styleId="Heading">
     <w:name w:val="Heading"/>

</xml_diff>